<commit_message>
Added final report for project 2
</commit_message>
<xml_diff>
--- a/deliverables/Robotics Project 2 Report.docx
+++ b/deliverables/Robotics Project 2 Report.docx
@@ -502,17 +502,16 @@
         <w:contextualSpacing w:val="0"/>
         <w:rPr/>
       </w:pPr>
-      <w:r>
-        <w:rPr>
-          <w:rtl w:val="0"/>
-        </w:rPr>
-      </w:r>
-    </w:p>
-    <w:p>
-      <w:pPr>
-        <w:contextualSpacing w:val="0"/>
-        <w:rPr/>
-      </w:pPr>
+      <w:hyperlink r:id="rId6">
+        <w:r>
+          <w:rPr>
+            <w:color w:val="1155cc"/>
+            <w:u w:val="single"/>
+            <w:rtl w:val="0"/>
+          </w:rPr>
+          <w:t xml:space="preserve">https://drive.google.com/file/d/1NESze2Fq4g-mprWR1u-G-BGPxTxIJqEQ/view</w:t>
+        </w:r>
+      </w:hyperlink>
       <w:r>
         <w:rPr>
           <w:rtl w:val="0"/>

</xml_diff>